<commit_message>
Trying to fix non winning
</commit_message>
<xml_diff>
--- a/Documents/report.docx
+++ b/Documents/report.docx
@@ -2,8 +2,8 @@
 <file path=word/document.xml><?xml version="1.0" encoding="utf-8"?>
 <w:document xmlns:wpc="http://schemas.microsoft.com/office/word/2010/wordprocessingCanvas" xmlns:mc="http://schemas.openxmlformats.org/markup-compatibility/2006" xmlns:o="urn:schemas-microsoft-com:office:office" xmlns:r="http://schemas.openxmlformats.org/officeDocument/2006/relationships" xmlns:m="http://schemas.openxmlformats.org/officeDocument/2006/math" xmlns:v="urn:schemas-microsoft-com:vml" xmlns:wp14="http://schemas.microsoft.com/office/word/2010/wordprocessingDrawing" xmlns:wp="http://schemas.openxmlformats.org/drawingml/2006/wordprocessingDrawing" xmlns:w10="urn:schemas-microsoft-com:office:word" xmlns:w="http://schemas.openxmlformats.org/wordprocessingml/2006/main" xmlns:w14="http://schemas.microsoft.com/office/word/2010/wordml" xmlns:w15="http://schemas.microsoft.com/office/word/2012/wordml" xmlns:wpg="http://schemas.microsoft.com/office/word/2010/wordprocessingGroup" xmlns:wpi="http://schemas.microsoft.com/office/word/2010/wordprocessingInk" xmlns:wne="http://schemas.microsoft.com/office/word/2006/wordml" xmlns:wps="http://schemas.microsoft.com/office/word/2010/wordprocessingShape" mc:Ignorable="w14 w15 wp14">
   <w:body>
-    <w:bookmarkStart w:id="0" w:name="_Toc329354822" w:displacedByCustomXml="next"/>
-    <w:bookmarkStart w:id="1" w:name="_Toc329354601" w:displacedByCustomXml="next"/>
+    <w:bookmarkStart w:id="0" w:name="_Toc329354601" w:displacedByCustomXml="next"/>
+    <w:bookmarkStart w:id="1" w:name="_Toc329354822" w:displacedByCustomXml="next"/>
     <w:sdt>
       <w:sdtPr>
         <w:rPr>
@@ -789,7 +789,31 @@
     </w:p>
     <w:p>
       <w:r>
-        <w:t>Human is always the X tile and computer is always the O tile, names for human player are assigned from a list of 2: Kasparov and Karpov which are chess players. For the computer is the same with: DeepBlue and Rybka.</w:t>
+        <w:t xml:space="preserve">Human is always the X tile and computer is always the O tile, names for human player are assigned from a list of 2: Kasparov and </w:t>
+      </w:r>
+      <w:proofErr w:type="spellStart"/>
+      <w:r>
+        <w:t>Karpov</w:t>
+      </w:r>
+      <w:proofErr w:type="spellEnd"/>
+      <w:r>
+        <w:t xml:space="preserve"> which are chess players. For the computer is the same with: </w:t>
+      </w:r>
+      <w:proofErr w:type="spellStart"/>
+      <w:r>
+        <w:t>DeepBlue</w:t>
+      </w:r>
+      <w:proofErr w:type="spellEnd"/>
+      <w:r>
+        <w:t xml:space="preserve"> and </w:t>
+      </w:r>
+      <w:proofErr w:type="spellStart"/>
+      <w:r>
+        <w:t>Rybka</w:t>
+      </w:r>
+      <w:proofErr w:type="spellEnd"/>
+      <w:r>
+        <w:t>.</w:t>
       </w:r>
     </w:p>
     <w:p>
@@ -807,7 +831,25 @@
     </w:p>
     <w:p>
       <w:r>
-        <w:t>As explained the minimax algorithm is used which builds a decision tree but in order to make this algorithm more efficient there is a couple of optimizations that could be done like alpha-beta pruning which tries to find the maximum values for the computer (maximizer) and the opponent (minimizer) tries to get the lowest value for the maximizer, something like the rational thinking where one tries to not let the opponent win.</w:t>
+        <w:t>As explained the minimax algorithm is used</w:t>
+      </w:r>
+      <w:r>
+        <w:t>,</w:t>
+      </w:r>
+      <w:r>
+        <w:t xml:space="preserve"> which builds a decision tree</w:t>
+      </w:r>
+      <w:r>
+        <w:t>,</w:t>
+      </w:r>
+      <w:r>
+        <w:t xml:space="preserve"> but in order to make this algorithm more efficient there is a couple of optimizations that could be done</w:t>
+      </w:r>
+      <w:r>
+        <w:t>,</w:t>
+      </w:r>
+      <w:r>
+        <w:t xml:space="preserve"> like alpha-beta pruning which tries to find the maximum values for the computer (maximizer) and the opponent (minimizer) tries to get the lowest value for the maximizer, something like the rational thinking where one tries to not let the opponent win.</w:t>
       </w:r>
     </w:p>
     <w:p>
@@ -828,10 +870,54 @@
         <w:pStyle w:val="Ttulo1"/>
       </w:pPr>
       <w:r>
-        <w:t>FUTURE RESEARCH AND CONCLUSION</w:t>
+        <w:t>PROBLEMS FOUND</w:t>
       </w:r>
     </w:p>
     <w:p>
+      <w:r>
+        <w:t>During my implementation there were many issues as to understand how the minimax algorithm work, the evaluation of the states, the implementation, the tree construction and the function that stated the move score.</w:t>
+      </w:r>
+    </w:p>
+    <w:p>
+      <w:pPr>
+        <w:rPr>
+          <w:u w:val="single"/>
+        </w:rPr>
+      </w:pPr>
+      <w:r>
+        <w:t xml:space="preserve">For the algorithm I found a bit hard to understand how to iterate if in turns or the two players turn but I decided to build it in two players turn so that every iteration starts in the same situation and circumstances. For the evaluation of the states I started with [1,0,-1] values for winning, losing or nothing happening but understanding the alpha-beta pruning algorithm and understanding some other work from [3] </w:t>
+      </w:r>
+      <w:r>
+        <w:t>I realized I could evaluate the 4, 3 and 2-in a row and sum them every iteration per column. This brought me a new challenge as in depth &gt; 1 the tree accumulates higher weights for other nodes rather than the winning ones since it iterates with the same position for every level of depth.</w:t>
+      </w:r>
+      <w:r>
+        <w:t xml:space="preserve"> First it seemed to be fixed rearranging the scores for every evaluation and winning states but when deep turns came</w:t>
+      </w:r>
+      <w:r>
+        <w:t>,</w:t>
+      </w:r>
+      <w:r>
+        <w:t xml:space="preserve"> it still failed to win and decided to move in other co</w:t>
+      </w:r>
+      <w:r>
+        <w:t>lumns to accumulate more points since if the winner move comes in depth 2 evaluation it scores with highest and returns accumulating higher values over iterations than the max value</w:t>
+      </w:r>
+      <w:r>
+        <w:t>.</w:t>
+      </w:r>
+      <w:bookmarkStart w:id="2" w:name="_GoBack"/>
+      <w:bookmarkEnd w:id="2"/>
+    </w:p>
+    <w:p>
+      <w:pPr>
+        <w:pStyle w:val="Ttulo1"/>
+      </w:pPr>
+      <w:r>
+        <w:lastRenderedPageBreak/>
+        <w:t>FUTURE RESEARCH AND CONCLUSION</w:t>
+      </w:r>
+    </w:p>
+    <w:p>
       <w:pPr>
         <w:jc w:val="both"/>
       </w:pPr>
@@ -842,10 +928,32 @@
         <w:t xml:space="preserve"> be improved and optimized by linear programming</w:t>
       </w:r>
       <w:r>
-        <w:t xml:space="preserve"> and/or tabu search to select the possible states already visited</w:t>
-      </w:r>
-      <w:r>
-        <w:t xml:space="preserve"> and look for the best results or genetic algorithms as showed in [2].</w:t>
+        <w:t xml:space="preserve"> and/or </w:t>
+      </w:r>
+      <w:proofErr w:type="spellStart"/>
+      <w:r>
+        <w:t>tabu</w:t>
+      </w:r>
+      <w:proofErr w:type="spellEnd"/>
+      <w:r>
+        <w:t xml:space="preserve"> search to select the possible states already visited</w:t>
+      </w:r>
+      <w:r>
+        <w:t xml:space="preserve"> and look for the best results or genetic algorithms as showed in [2]</w:t>
+      </w:r>
+      <w:r>
+        <w:t xml:space="preserve"> where the algorithm could find the best solution per state from a population and maybe offering a more efficient operation</w:t>
+      </w:r>
+      <w:r>
+        <w:t>.</w:t>
+      </w:r>
+    </w:p>
+    <w:p>
+      <w:pPr>
+        <w:jc w:val="both"/>
+      </w:pPr>
+      <w:r>
+        <w:t>Another improvement is not to check for 3 and 2-in a row where no 4-in a row could be accomplish as it happens on the corners where the max length of the line is 2 or 3 but still my algorithm evaluates it.</w:t>
       </w:r>
     </w:p>
     <w:p>
@@ -863,7 +971,6 @@
         <w:pStyle w:val="Ttulo1"/>
       </w:pPr>
       <w:r>
-        <w:lastRenderedPageBreak/>
         <w:t>REFERENCES</w:t>
       </w:r>
     </w:p>
@@ -874,21 +981,78 @@
     </w:p>
     <w:p>
       <w:r>
-        <w:t>[2] A minimax control design for nonlinear systems based on genetic programming, Joe Imae, Nobuyuki ohtsuki, Yoshiteru Kikuki, Tomoaki Kobayashi,IEEE International Symposium, pp 2-4,</w:t>
-      </w:r>
-      <w:bookmarkStart w:id="2" w:name="_GoBack"/>
-      <w:bookmarkEnd w:id="2"/>
-      <w:r>
-        <w:t xml:space="preserve"> Osaka Prefecture university, Japan, 2004.</w:t>
+        <w:t xml:space="preserve">[2] A minimax control design for nonlinear systems based on genetic programming, Joe </w:t>
+      </w:r>
+      <w:proofErr w:type="spellStart"/>
+      <w:r>
+        <w:t>Imae</w:t>
+      </w:r>
+      <w:proofErr w:type="spellEnd"/>
+      <w:r>
+        <w:t xml:space="preserve">, Nobuyuki </w:t>
+      </w:r>
+      <w:proofErr w:type="spellStart"/>
+      <w:r>
+        <w:t>ohtsuki</w:t>
+      </w:r>
+      <w:proofErr w:type="spellEnd"/>
+      <w:r>
+        <w:t xml:space="preserve">, </w:t>
+      </w:r>
+      <w:proofErr w:type="spellStart"/>
+      <w:r>
+        <w:t>Yoshiteru</w:t>
+      </w:r>
+      <w:proofErr w:type="spellEnd"/>
+      <w:r>
+        <w:t xml:space="preserve"> </w:t>
+      </w:r>
+      <w:proofErr w:type="spellStart"/>
+      <w:r>
+        <w:t>Kikuki</w:t>
+      </w:r>
+      <w:proofErr w:type="spellEnd"/>
+      <w:r>
+        <w:t xml:space="preserve">, </w:t>
+      </w:r>
+      <w:proofErr w:type="spellStart"/>
+      <w:r>
+        <w:t>Tomoaki</w:t>
+      </w:r>
+      <w:proofErr w:type="spellEnd"/>
+      <w:r>
+        <w:t xml:space="preserve"> </w:t>
+      </w:r>
+      <w:proofErr w:type="spellStart"/>
+      <w:r>
+        <w:t>Kobayashi,IEEE</w:t>
+      </w:r>
+      <w:proofErr w:type="spellEnd"/>
+      <w:r>
+        <w:t xml:space="preserve"> International Symposium, pp 2-4, Osaka Prefecture university, Japan, 2004.</w:t>
       </w:r>
     </w:p>
     <w:p>
+      <w:r>
+        <w:t xml:space="preserve">[3] Teaching a computer to play connect four using the minimax algorithm, Johannes, 2014, taken from: </w:t>
+      </w:r>
+      <w:hyperlink r:id="rId12" w:history="1">
+        <w:r>
+          <w:rPr>
+            <w:rStyle w:val="Hipervnculo"/>
+          </w:rPr>
+          <w:t>https://johannes89.wordpress.com/2014/02/09/teaching-a-computer-to-play-connect-four-using-the-minimax-algorithm/</w:t>
+        </w:r>
+      </w:hyperlink>
+    </w:p>
+    <w:p/>
+    <w:p>
       <w:pPr>
         <w:jc w:val="both"/>
       </w:pPr>
     </w:p>
     <w:sectPr>
-      <w:footerReference w:type="default" r:id="rId12"/>
+      <w:footerReference w:type="default" r:id="rId13"/>
       <w:pgSz w:w="12240" w:h="15840" w:code="1"/>
       <w:pgMar w:top="1836" w:right="1751" w:bottom="765" w:left="1751" w:header="709" w:footer="709" w:gutter="0"/>
       <w:pgNumType w:start="0"/>
@@ -947,7 +1111,7 @@
       <w:rPr>
         <w:noProof/>
       </w:rPr>
-      <w:t>2</w:t>
+      <w:t>1</w:t>
     </w:r>
     <w:r>
       <w:fldChar w:fldCharType="end"/>
@@ -2484,7 +2648,10 @@
   <w:rsids>
     <w:rsidRoot w:val="00326A64"/>
     <w:rsid w:val="000C6783"/>
+    <w:rsid w:val="002846EF"/>
     <w:rsid w:val="00326A64"/>
+    <w:rsid w:val="008B13D7"/>
+    <w:rsid w:val="009D0C8A"/>
     <w:rsid w:val="00C2533D"/>
     <w:rsid w:val="00EF3633"/>
   </w:rsids>
@@ -3364,7 +3531,7 @@
 </file>
 
 <file path=customXml/itemProps3.xml><?xml version="1.0" encoding="utf-8"?>
-<ds:datastoreItem xmlns:ds="http://schemas.openxmlformats.org/officeDocument/2006/customXml" ds:itemID="{19E46870-951C-4FF6-B3C4-0B36DF7C8103}">
+<ds:datastoreItem xmlns:ds="http://schemas.openxmlformats.org/officeDocument/2006/customXml" ds:itemID="{8B486D71-9138-40E4-A543-9CD48762B26A}">
   <ds:schemaRefs>
     <ds:schemaRef ds:uri="http://schemas.openxmlformats.org/officeDocument/2006/bibliography"/>
   </ds:schemaRefs>

</xml_diff>